<commit_message>
tach logic kiem tra truong thong tin bat buoc thanh modal rieng
</commit_message>
<xml_diff>
--- a/Tai lieu ky thuat.docx
+++ b/Tai lieu ky thuat.docx
@@ -85,7 +85,16 @@
           <w:sz w:val="24"/>
           <w:szCs w:val="24"/>
         </w:rPr>
-        <w:t>Tác giả: MinVN</w:t>
+        <w:t xml:space="preserve">Tác giả: </w:t>
+      </w:r>
+      <w:r>
+        <w:rPr>
+          <w:rFonts w:ascii="Times New Roman" w:eastAsia="Times New Roman" w:hAnsi="Times New Roman" w:cs="Times New Roman"/>
+          <w:color w:val="1B1C1D"/>
+          <w:sz w:val="24"/>
+          <w:szCs w:val="24"/>
+        </w:rPr>
+        <w:t>Made by Min.</w:t>
       </w:r>
     </w:p>
     <w:p>
@@ -106,7 +115,7 @@
           <w:szCs w:val="24"/>
         </w:rPr>
         <w:pict w14:anchorId="072294A2">
-          <v:rect id="_x0000_i1028" style="width:0;height:1.5pt" o:hralign="center" o:hrstd="t" o:hrnoshade="t" o:hr="t" fillcolor="#1b1c1d" stroked="f"/>
+          <v:rect id="_x0000_i1025" style="width:0;height:1.5pt" o:hralign="center" o:hrstd="t" o:hrnoshade="t" o:hr="t" fillcolor="#1b1c1d" stroked="f"/>
         </w:pict>
       </w:r>
     </w:p>
@@ -385,7 +394,7 @@
           <w:szCs w:val="24"/>
         </w:rPr>
         <w:pict w14:anchorId="54ACCC7D">
-          <v:rect id="_x0000_i1029" style="width:0;height:1.5pt" o:hralign="center" o:hrstd="t" o:hrnoshade="t" o:hr="t" fillcolor="#1b1c1d" stroked="f"/>
+          <v:rect id="_x0000_i1026" style="width:0;height:1.5pt" o:hralign="center" o:hrstd="t" o:hrnoshade="t" o:hr="t" fillcolor="#1b1c1d" stroked="f"/>
         </w:pict>
       </w:r>
     </w:p>
@@ -1375,20 +1384,8 @@
           <w:szCs w:val="20"/>
           <w:bdr w:val="none" w:sz="0" w:space="0" w:color="auto" w:frame="1"/>
         </w:rPr>
-        <w:t>app_</w:t>
-      </w:r>
-      <w:proofErr w:type="gramStart"/>
-      <w:r>
-        <w:rPr>
-          <w:rFonts w:ascii="Courier New" w:eastAsia="Times New Roman" w:hAnsi="Courier New" w:cs="Courier New"/>
-          <w:color w:val="575B5F"/>
-          <w:sz w:val="20"/>
-          <w:szCs w:val="20"/>
-          <w:bdr w:val="none" w:sz="0" w:space="0" w:color="auto" w:frame="1"/>
-        </w:rPr>
-        <w:t>theme.dart</w:t>
-      </w:r>
-      <w:proofErr w:type="gramEnd"/>
+        <w:t>app_theme.dart</w:t>
+      </w:r>
       <w:r>
         <w:rPr>
           <w:rFonts w:ascii="Times New Roman" w:eastAsia="Times New Roman" w:hAnsi="Times New Roman" w:cs="Times New Roman"/>
@@ -3092,20 +3089,8 @@
           <w:szCs w:val="20"/>
           <w:bdr w:val="none" w:sz="0" w:space="0" w:color="auto" w:frame="1"/>
         </w:rPr>
-        <w:t>detail_info_</w:t>
-      </w:r>
-      <w:proofErr w:type="gramStart"/>
-      <w:r>
-        <w:rPr>
-          <w:rFonts w:ascii="Courier New" w:eastAsia="Times New Roman" w:hAnsi="Courier New" w:cs="Courier New"/>
-          <w:color w:val="575B5F"/>
-          <w:sz w:val="20"/>
-          <w:szCs w:val="20"/>
-          <w:bdr w:val="none" w:sz="0" w:space="0" w:color="auto" w:frame="1"/>
-        </w:rPr>
-        <w:t>row.dart</w:t>
-      </w:r>
-      <w:proofErr w:type="gramEnd"/>
+        <w:t>detail_info_row.dart</w:t>
+      </w:r>
       <w:r>
         <w:rPr>
           <w:rFonts w:ascii="Times New Roman" w:eastAsia="Times New Roman" w:hAnsi="Times New Roman" w:cs="Times New Roman"/>
@@ -3360,17 +3345,7 @@
           <w:sz w:val="24"/>
           <w:szCs w:val="24"/>
         </w:rPr>
-        <w:t xml:space="preserve">Luôn sử </w:t>
-      </w:r>
-      <w:proofErr w:type="gramStart"/>
-      <w:r>
-        <w:rPr>
-          <w:rFonts w:ascii="Times New Roman" w:eastAsia="Times New Roman" w:hAnsi="Times New Roman" w:cs="Times New Roman"/>
-          <w:color w:val="1B1C1D"/>
-          <w:sz w:val="24"/>
-          <w:szCs w:val="24"/>
-        </w:rPr>
-        <w:t xml:space="preserve">dụng </w:t>
+        <w:t xml:space="preserve">Luôn sử dụng </w:t>
       </w:r>
       <w:r>
         <w:rPr>
@@ -3380,18 +3355,7 @@
           <w:szCs w:val="20"/>
           <w:bdr w:val="none" w:sz="0" w:space="0" w:color="auto" w:frame="1"/>
         </w:rPr>
-        <w:t>.withAlpha</w:t>
-      </w:r>
-      <w:proofErr w:type="gramEnd"/>
-      <w:r>
-        <w:rPr>
-          <w:rFonts w:ascii="Courier New" w:eastAsia="Times New Roman" w:hAnsi="Courier New" w:cs="Courier New"/>
-          <w:color w:val="575B5F"/>
-          <w:sz w:val="20"/>
-          <w:szCs w:val="20"/>
-          <w:bdr w:val="none" w:sz="0" w:space="0" w:color="auto" w:frame="1"/>
-        </w:rPr>
-        <w:t>()</w:t>
+        <w:t>.withAlpha()</w:t>
       </w:r>
       <w:r>
         <w:rPr>
@@ -3634,20 +3598,8 @@
           <w:szCs w:val="20"/>
           <w:bdr w:val="none" w:sz="0" w:space="0" w:color="auto" w:frame="1"/>
         </w:rPr>
-        <w:t>app_</w:t>
-      </w:r>
-      <w:proofErr w:type="gramStart"/>
-      <w:r>
-        <w:rPr>
-          <w:rFonts w:ascii="Courier New" w:eastAsia="Times New Roman" w:hAnsi="Courier New" w:cs="Courier New"/>
-          <w:color w:val="575B5F"/>
-          <w:sz w:val="20"/>
-          <w:szCs w:val="20"/>
-          <w:bdr w:val="none" w:sz="0" w:space="0" w:color="auto" w:frame="1"/>
-        </w:rPr>
-        <w:t>theme.dart</w:t>
-      </w:r>
-      <w:proofErr w:type="gramEnd"/>
+        <w:t>app_theme.dart</w:t>
+      </w:r>
       <w:r>
         <w:rPr>
           <w:rFonts w:ascii="Times New Roman" w:eastAsia="Times New Roman" w:hAnsi="Times New Roman" w:cs="Times New Roman"/>

</xml_diff>

<commit_message>
Sửa thành công lỗi trang hiển thị không tự cập nhật bộ đồ thêm vào. Nguyên nhân do file analysis_loading_screen.dart thay thế màn hình hiện tại. Giải pháp dùng push thay replacement.
</commit_message>
<xml_diff>
--- a/Tai lieu ky thuat.docx
+++ b/Tai lieu ky thuat.docx
@@ -3565,6 +3565,24 @@
           <w:szCs w:val="24"/>
         </w:rPr>
         <w:t xml:space="preserve"> để tuân thủ Material 3.</w:t>
+      </w:r>
+    </w:p>
+    <w:p>
+      <w:pPr>
+        <w:numPr>
+          <w:ilvl w:val="0"/>
+          <w:numId w:val="45"/>
+        </w:numPr>
+        <w:spacing w:before="100" w:beforeAutospacing="1" w:after="0" w:line="240" w:lineRule="auto"/>
+        <w:rPr>
+          <w:rFonts w:ascii="Times New Roman" w:eastAsia="Times New Roman" w:hAnsi="Times New Roman" w:cs="Times New Roman"/>
+          <w:color w:val="1B1C1D"/>
+          <w:sz w:val="24"/>
+          <w:szCs w:val="24"/>
+        </w:rPr>
+      </w:pPr>
+      <w:r>
+        <w:t>Don't use 'BuildContext's across async gaps, guarded by an unrelated 'mounted' check. Guard a 'State.context' use with a 'mounted' check on the State, and other BuildContext use with a 'mounted' check on the BuildContext.</w:t>
       </w:r>
     </w:p>
     <w:p>

</xml_diff>